<commit_message>
Last Update 29-11-2018 12:18:27.50
</commit_message>
<xml_diff>
--- a/Lab/Ex 11 Most Frequent Word in File/GE8151-E11-Most Frequent Word in File.docx
+++ b/Lab/Ex 11 Most Frequent Word in File/GE8151-E11-Most Frequent Word in File.docx
@@ -56,7 +56,7 @@
                 <w:sz w:val="24"/>
                 <w:szCs w:val="24"/>
               </w:rPr>
-              <w:t>10</w:t>
+              <w:t>11</w:t>
             </w:r>
           </w:p>
         </w:tc>
@@ -894,8 +894,10 @@
       <w:r>
         <w:rPr>
           <w:rFonts w:ascii="Times New Roman" w:hAnsi="Times New Roman" w:cs="Times New Roman"/>
-          <w:sz w:val="24"/>
-          <w:szCs w:val="24"/>
+          <w:noProof/>
+          <w:sz w:val="24"/>
+          <w:szCs w:val="24"/>
+          <w:lang w:bidi="ta-IN"/>
         </w:rPr>
         <w:drawing>
           <wp:inline distT="0" distB="0" distL="0" distR="0">
@@ -8279,6 +8281,7 @@
   <w:style w:type="character" w:default="1" w:styleId="DefaultParagraphFont">
     <w:name w:val="Default Paragraph Font"/>
     <w:uiPriority w:val="1"/>
+    <w:semiHidden/>
     <w:unhideWhenUsed/>
   </w:style>
   <w:style w:type="table" w:default="1" w:styleId="TableNormal">

</xml_diff>